<commit_message>
Implementado caso 2 aun esta de pulir pero ya de retornar resultados
</commit_message>
<xml_diff>
--- a/SistemaRecomendadorLibros/Documentación/Recomendador.docx
+++ b/SistemaRecomendadorLibros/Documentación/Recomendador.docx
@@ -4,11 +4,411 @@
   <w:body>
     <w:p>
       <w:pPr>
-        <w:jc w:val="both"/>
-      </w:pPr>
-      <w:r>
-        <w:t>El sistema recomendador esta compuesto por algunas partes, dentro de las cuelas se destaca inicialmente el proceso de autencticación en el sistema, permitiendo conocer que usuario está haciendo uso del mismo.</w:t>
-      </w:r>
+        <w:spacing w:after="0"/>
+        <w:jc w:val="center"/>
+        <w:rPr>
+          <w:b/>
+          <w:sz w:val="32"/>
+        </w:rPr>
+      </w:pPr>
+      <w:r>
+        <w:rPr>
+          <w:b/>
+          <w:sz w:val="32"/>
+        </w:rPr>
+        <w:t>SISTEMAS BASADOS EN EL CONOCIMIENTO</w:t>
+      </w:r>
+    </w:p>
+    <w:p>
+      <w:pPr>
+        <w:spacing w:after="0"/>
+        <w:jc w:val="center"/>
+      </w:pPr>
+      <w:r>
+        <w:t xml:space="preserve">Cúmar Cueva   </w:t>
+      </w:r>
+      <w:r>
+        <w:tab/>
+      </w:r>
+      <w:r>
+        <w:tab/>
+      </w:r>
+      <w:r>
+        <w:tab/>
+      </w:r>
+      <w:r>
+        <w:tab/>
+        <w:t>Christian Mora</w:t>
+      </w:r>
+    </w:p>
+    <w:p>
+      <w:pPr>
+        <w:spacing w:after="0"/>
+        <w:jc w:val="center"/>
+      </w:pPr>
+    </w:p>
+    <w:p>
+      <w:pPr>
+        <w:spacing w:after="0"/>
+        <w:jc w:val="center"/>
+        <w:rPr>
+          <w:b/>
+        </w:rPr>
+      </w:pPr>
+      <w:r>
+        <w:rPr>
+          <w:b/>
+        </w:rPr>
+        <w:t>Sistema Recomendador</w:t>
+      </w:r>
+    </w:p>
+    <w:p>
+      <w:pPr>
+        <w:spacing w:after="0"/>
+        <w:jc w:val="center"/>
+        <w:rPr>
+          <w:b/>
+        </w:rPr>
+      </w:pPr>
+      <w:r>
+        <w:rPr>
+          <w:b/>
+        </w:rPr>
+        <w:t>Para venta de Libros</w:t>
+      </w:r>
+    </w:p>
+    <w:p>
+      <w:pPr>
+        <w:spacing w:after="0"/>
+        <w:jc w:val="center"/>
+        <w:rPr>
+          <w:b/>
+        </w:rPr>
+      </w:pPr>
+    </w:p>
+    <w:p>
+      <w:pPr>
+        <w:jc w:val="both"/>
+        <w:rPr>
+          <w:b/>
+        </w:rPr>
+      </w:pPr>
+      <w:r>
+        <w:rPr>
+          <w:b/>
+        </w:rPr>
+        <w:t xml:space="preserve">Especificaciones: </w:t>
+      </w:r>
+    </w:p>
+    <w:p>
+      <w:pPr>
+        <w:pStyle w:val="Prrafodelista"/>
+        <w:numPr>
+          <w:ilvl w:val="0"/>
+          <w:numId w:val="1"/>
+        </w:numPr>
+        <w:jc w:val="both"/>
+      </w:pPr>
+      <w:r>
+        <w:t>Se presentarán siempre 3 recomendaciones de libros.</w:t>
+      </w:r>
+    </w:p>
+    <w:p>
+      <w:pPr>
+        <w:pStyle w:val="Prrafodelista"/>
+        <w:numPr>
+          <w:ilvl w:val="0"/>
+          <w:numId w:val="1"/>
+        </w:numPr>
+        <w:jc w:val="both"/>
+      </w:pPr>
+      <w:r>
+        <w:t>Se contemplan dos tipos de recomendación, una previa a la búsqueda de cualquier libro y otra basada en la selección de un libro.</w:t>
+      </w:r>
+    </w:p>
+    <w:p>
+      <w:pPr>
+        <w:jc w:val="both"/>
+      </w:pPr>
+      <w:r>
+        <w:rPr>
+          <w:b/>
+        </w:rPr>
+        <w:t xml:space="preserve">Caso 1: </w:t>
+      </w:r>
+      <w:r>
+        <w:t>El cliente es nuevo o no ha realizado ninguna compra.</w:t>
+      </w:r>
+    </w:p>
+    <w:p>
+      <w:pPr>
+        <w:ind w:left="708"/>
+        <w:jc w:val="both"/>
+      </w:pPr>
+      <w:r>
+        <w:t xml:space="preserve">Se presentarán los libros del mismo idioma del usuario considerados los más vendidos de la tienda, tomando en cuenta para su selección el calificativo de </w:t>
+      </w:r>
+      <w:proofErr w:type="spellStart"/>
+      <w:r>
+        <w:t>best-sellers</w:t>
+      </w:r>
+      <w:proofErr w:type="spellEnd"/>
+      <w:r>
+        <w:t>, se recomendará a estos libros como de posible preferencia para el usuario.</w:t>
+      </w:r>
+    </w:p>
+    <w:p>
+      <w:pPr>
+        <w:jc w:val="both"/>
+      </w:pPr>
+      <w:r>
+        <w:rPr>
+          <w:b/>
+        </w:rPr>
+        <w:t>Caso 2:</w:t>
+      </w:r>
+      <w:r>
+        <w:t xml:space="preserve"> El cliente tiene al menos una compra.</w:t>
+      </w:r>
+    </w:p>
+    <w:p>
+      <w:pPr>
+        <w:ind w:left="708"/>
+        <w:jc w:val="both"/>
+      </w:pPr>
+      <w:r>
+        <w:t>En este caso</w:t>
+      </w:r>
+      <w:r>
+        <w:t xml:space="preserve"> se considera que el cliente ya ha realizado interacción con el sistema por tanto, se recomendará en base a lo siguiente:</w:t>
+      </w:r>
+    </w:p>
+    <w:p>
+      <w:pPr>
+        <w:pStyle w:val="Prrafodelista"/>
+        <w:numPr>
+          <w:ilvl w:val="0"/>
+          <w:numId w:val="1"/>
+        </w:numPr>
+        <w:ind w:left="1068"/>
+        <w:jc w:val="both"/>
+      </w:pPr>
+      <w:r>
+        <w:t>Se seleccionarán dos categorías más preferidas por el usuario (en caso de no existir el sistema solo trabajará con una)</w:t>
+      </w:r>
+    </w:p>
+    <w:p>
+      <w:pPr>
+        <w:pStyle w:val="Prrafodelista"/>
+        <w:numPr>
+          <w:ilvl w:val="0"/>
+          <w:numId w:val="1"/>
+        </w:numPr>
+        <w:ind w:left="1068"/>
+        <w:jc w:val="both"/>
+      </w:pPr>
+      <w:r>
+        <w:t xml:space="preserve">Se extraerá un rango de precios que el cliente </w:t>
+      </w:r>
+      <w:proofErr w:type="spellStart"/>
+      <w:r>
+        <w:t>estaria</w:t>
+      </w:r>
+      <w:proofErr w:type="spellEnd"/>
+      <w:r>
+        <w:t xml:space="preserve"> dispuesto a pagar, mediante la extracción de la desviación </w:t>
+      </w:r>
+      <w:proofErr w:type="spellStart"/>
+      <w:r>
+        <w:t>estandar</w:t>
+      </w:r>
+      <w:proofErr w:type="spellEnd"/>
+      <w:r>
+        <w:t xml:space="preserve"> de todos los precios de los libros que ha comprado el usuario.</w:t>
+      </w:r>
+    </w:p>
+    <w:p>
+      <w:pPr>
+        <w:pStyle w:val="Prrafodelista"/>
+        <w:numPr>
+          <w:ilvl w:val="0"/>
+          <w:numId w:val="1"/>
+        </w:numPr>
+        <w:ind w:left="1068"/>
+        <w:jc w:val="both"/>
+      </w:pPr>
+      <w:r>
+        <w:t>El idioma del cliente será el más utilizado dentro de las dos categorías seleccionadas.</w:t>
+      </w:r>
+    </w:p>
+    <w:p>
+      <w:pPr>
+        <w:pStyle w:val="Prrafodelista"/>
+        <w:ind w:left="708"/>
+        <w:jc w:val="both"/>
+      </w:pPr>
+      <w:r>
+        <w:t>A partir de estos datos se procederá a:</w:t>
+      </w:r>
+    </w:p>
+    <w:p>
+      <w:pPr>
+        <w:pStyle w:val="Prrafodelista"/>
+        <w:numPr>
+          <w:ilvl w:val="0"/>
+          <w:numId w:val="1"/>
+        </w:numPr>
+        <w:ind w:left="1068"/>
+        <w:jc w:val="both"/>
+      </w:pPr>
+      <w:r>
+        <w:t>Extraer 2 y 1 libros por las categorías primera y segunda extraídas respectivamente.</w:t>
+      </w:r>
+    </w:p>
+    <w:p>
+      <w:pPr>
+        <w:pStyle w:val="Prrafodelista"/>
+        <w:numPr>
+          <w:ilvl w:val="0"/>
+          <w:numId w:val="1"/>
+        </w:numPr>
+        <w:ind w:left="1068"/>
+        <w:jc w:val="both"/>
+      </w:pPr>
+      <w:r>
+        <w:t>Extraer los libros de la categoría e idioma, que el cliente no haya comprado todavía y que estén dentro del rango de precios determinado anteriormente.</w:t>
+      </w:r>
+    </w:p>
+    <w:p>
+      <w:pPr>
+        <w:pStyle w:val="Prrafodelista"/>
+        <w:numPr>
+          <w:ilvl w:val="0"/>
+          <w:numId w:val="1"/>
+        </w:numPr>
+        <w:ind w:left="1068"/>
+        <w:jc w:val="both"/>
+      </w:pPr>
+      <w:r>
+        <w:t xml:space="preserve">Los libros serán seleccionados tomando en consideración el número de ventas y el calificativo de </w:t>
+      </w:r>
+      <w:proofErr w:type="spellStart"/>
+      <w:r>
+        <w:t>best-sellers</w:t>
+      </w:r>
+      <w:proofErr w:type="spellEnd"/>
+      <w:r>
+        <w:t>.</w:t>
+      </w:r>
+    </w:p>
+    <w:p>
+      <w:pPr>
+        <w:pStyle w:val="Prrafodelista"/>
+        <w:numPr>
+          <w:ilvl w:val="0"/>
+          <w:numId w:val="1"/>
+        </w:numPr>
+        <w:ind w:left="1068"/>
+        <w:jc w:val="both"/>
+      </w:pPr>
+      <w:r>
+        <w:t>En caso de no existir libros de estas características, se omitirá la verificación de precios, si luego de esto tampoco existiese libros se brindará recomendaciones en base al Caso 1.</w:t>
+      </w:r>
+    </w:p>
+    <w:p>
+      <w:pPr>
+        <w:jc w:val="both"/>
+      </w:pPr>
+      <w:r>
+        <w:rPr>
+          <w:b/>
+        </w:rPr>
+        <w:t>Caso 3:</w:t>
+      </w:r>
+      <w:r>
+        <w:t xml:space="preserve"> Recomendación basada en la selección de un libro.</w:t>
+      </w:r>
+    </w:p>
+    <w:p>
+      <w:pPr>
+        <w:ind w:left="708"/>
+        <w:jc w:val="both"/>
+      </w:pPr>
+      <w:r>
+        <w:t>El usuario podrá visualizar información sobre un determinado libro, luego de realizar una búsqueda, en este caso se recomendará libros de acuerdo a:</w:t>
+      </w:r>
+    </w:p>
+    <w:p>
+      <w:pPr>
+        <w:pStyle w:val="Prrafodelista"/>
+        <w:numPr>
+          <w:ilvl w:val="0"/>
+          <w:numId w:val="1"/>
+        </w:numPr>
+        <w:ind w:left="1068"/>
+        <w:jc w:val="both"/>
+      </w:pPr>
+      <w:r>
+        <w:lastRenderedPageBreak/>
+        <w:t xml:space="preserve">Libros que pertenezcan a la misma categoría del libro visualizado, basados en la cantidad de ventas de los libros y </w:t>
+      </w:r>
+      <w:proofErr w:type="spellStart"/>
+      <w:r>
+        <w:t>consideerando</w:t>
+      </w:r>
+      <w:proofErr w:type="spellEnd"/>
+      <w:r>
+        <w:t xml:space="preserve"> que el cliente no posea ya está publicación, tomando como criterio de ordenación el calificativo de </w:t>
+      </w:r>
+      <w:proofErr w:type="spellStart"/>
+      <w:r>
+        <w:t>best-seller</w:t>
+      </w:r>
+      <w:proofErr w:type="spellEnd"/>
+      <w:r>
+        <w:t>.</w:t>
+      </w:r>
+    </w:p>
+    <w:p>
+      <w:pPr>
+        <w:jc w:val="both"/>
+      </w:pPr>
+      <w:r>
+        <w:t>Sino existiesen libros que cumplan con estas condiciones, se tratará la recomendación como el Caso 1.</w:t>
+      </w:r>
+    </w:p>
+    <w:p>
+      <w:pPr>
+        <w:jc w:val="center"/>
+        <w:rPr>
+          <w:b/>
+          <w:sz w:val="24"/>
+        </w:rPr>
+      </w:pPr>
+    </w:p>
+    <w:p>
+      <w:pPr>
+        <w:jc w:val="center"/>
+        <w:rPr>
+          <w:b/>
+          <w:sz w:val="24"/>
+        </w:rPr>
+      </w:pPr>
+      <w:r>
+        <w:rPr>
+          <w:b/>
+          <w:sz w:val="24"/>
+        </w:rPr>
+        <w:t>DIAGRAMA ENTIDAD - RELACIÓN</w:t>
+      </w:r>
+    </w:p>
+    <w:p>
+      <w:pPr>
+        <w:jc w:val="center"/>
+        <w:rPr>
+          <w:b/>
+        </w:rPr>
+      </w:pPr>
     </w:p>
     <w:p>
       <w:pPr>
@@ -19,6 +419,104 @@
           <w:noProof/>
           <w:lang w:val="es-ES" w:eastAsia="es-ES"/>
         </w:rPr>
+        <w:drawing>
+          <wp:inline distT="0" distB="0" distL="0" distR="0">
+            <wp:extent cx="5400040" cy="3747770"/>
+            <wp:effectExtent l="19050" t="0" r="0" b="0"/>
+            <wp:docPr id="2" name="1 Imagen" descr="Diagrama Entidad Relación.jpg"/>
+            <wp:cNvGraphicFramePr>
+              <a:graphicFrameLocks xmlns:a="http://schemas.openxmlformats.org/drawingml/2006/main" noChangeAspect="1"/>
+            </wp:cNvGraphicFramePr>
+            <a:graphic xmlns:a="http://schemas.openxmlformats.org/drawingml/2006/main">
+              <a:graphicData uri="http://schemas.openxmlformats.org/drawingml/2006/picture">
+                <pic:pic xmlns:pic="http://schemas.openxmlformats.org/drawingml/2006/picture">
+                  <pic:nvPicPr>
+                    <pic:cNvPr id="0" name="Diagrama Entidad Relación.jpg"/>
+                    <pic:cNvPicPr/>
+                  </pic:nvPicPr>
+                  <pic:blipFill>
+                    <a:blip r:embed="rId5"/>
+                    <a:stretch>
+                      <a:fillRect/>
+                    </a:stretch>
+                  </pic:blipFill>
+                  <pic:spPr>
+                    <a:xfrm>
+                      <a:off x="0" y="0"/>
+                      <a:ext cx="5400040" cy="3747770"/>
+                    </a:xfrm>
+                    <a:prstGeom prst="rect">
+                      <a:avLst/>
+                    </a:prstGeom>
+                  </pic:spPr>
+                </pic:pic>
+              </a:graphicData>
+            </a:graphic>
+          </wp:inline>
+        </w:drawing>
+      </w:r>
+    </w:p>
+    <w:p>
+      <w:pPr>
+        <w:jc w:val="center"/>
+      </w:pPr>
+    </w:p>
+    <w:p>
+      <w:pPr>
+        <w:jc w:val="center"/>
+      </w:pPr>
+    </w:p>
+    <w:p>
+      <w:pPr>
+        <w:jc w:val="center"/>
+        <w:rPr>
+          <w:b/>
+        </w:rPr>
+      </w:pPr>
+      <w:r>
+        <w:rPr>
+          <w:b/>
+        </w:rPr>
+        <w:t>DESCRIPCIÓN DE PROGRAMA</w:t>
+      </w:r>
+    </w:p>
+    <w:p>
+      <w:pPr>
+        <w:jc w:val="center"/>
+      </w:pPr>
+    </w:p>
+    <w:p>
+      <w:pPr>
+        <w:jc w:val="both"/>
+      </w:pPr>
+      <w:r>
+        <w:t xml:space="preserve">El sistema </w:t>
+      </w:r>
+      <w:proofErr w:type="spellStart"/>
+      <w:r>
+        <w:t>recomendador</w:t>
+      </w:r>
+      <w:proofErr w:type="spellEnd"/>
+      <w:r>
+        <w:t xml:space="preserve"> esta compuesto por algunas partes, dentro de las cuelas se destaca inicialmente el proceso de </w:t>
+      </w:r>
+      <w:r>
+        <w:t>autenticación</w:t>
+      </w:r>
+      <w:r>
+        <w:t xml:space="preserve"> en el sistema, permitiendo conocer que usuario está haciendo uso del mismo.</w:t>
+      </w:r>
+    </w:p>
+    <w:p>
+      <w:pPr>
+        <w:jc w:val="center"/>
+      </w:pPr>
+      <w:r>
+        <w:rPr>
+          <w:noProof/>
+          <w:lang w:val="es-ES" w:eastAsia="es-ES"/>
+        </w:rPr>
+        <w:lastRenderedPageBreak/>
         <w:drawing>
           <wp:inline distT="0" distB="0" distL="0" distR="0">
             <wp:extent cx="3200400" cy="2571750"/>
@@ -37,7 +535,7 @@
                     </pic:cNvPicPr>
                   </pic:nvPicPr>
                   <pic:blipFill>
-                    <a:blip r:embed="rId4" cstate="print"/>
+                    <a:blip r:embed="rId6" cstate="print"/>
                     <a:srcRect/>
                     <a:stretch>
                       <a:fillRect/>
@@ -71,15 +569,47 @@
         <w:jc w:val="center"/>
       </w:pPr>
       <w:r>
-        <w:t>Pantallas de loguin – Autenticación del Cliente</w:t>
-      </w:r>
-    </w:p>
-    <w:p>
-      <w:pPr>
-        <w:jc w:val="both"/>
-      </w:pPr>
-      <w:r>
-        <w:t>La siguiente vista del sistema nos muestra tres recomendaciones de libros que nos podrian interesar, dependiendo de las anteriores compras realizadas dentro de la tienda virtual, a parte dentro de esta ventana se puede hacer busquedas de libros, por distintos criteios como son: Titulo, Categoria, Autor, Palabras Clave, Precio, Año. Los resultados serán presentados en la siguiente ventana.</w:t>
+        <w:t xml:space="preserve">Pantallas de </w:t>
+      </w:r>
+      <w:proofErr w:type="spellStart"/>
+      <w:r>
+        <w:t>loguin</w:t>
+      </w:r>
+      <w:proofErr w:type="spellEnd"/>
+      <w:r>
+        <w:t xml:space="preserve"> – Autenticación del Cliente</w:t>
+      </w:r>
+    </w:p>
+    <w:p>
+      <w:pPr>
+        <w:jc w:val="both"/>
+      </w:pPr>
+      <w:r>
+        <w:t xml:space="preserve">La siguiente vista del sistema nos muestra tres recomendaciones de libros que nos </w:t>
+      </w:r>
+      <w:r>
+        <w:t>podrían</w:t>
+      </w:r>
+      <w:r>
+        <w:t xml:space="preserve"> interesar, dependiendo de las anteriores compras realizadas dentro de la tienda virtual, a parte dentro de esta ventana se puede hacer </w:t>
+      </w:r>
+      <w:r>
+        <w:t>búsquedas</w:t>
+      </w:r>
+      <w:r>
+        <w:t xml:space="preserve"> de libros, por distintos </w:t>
+      </w:r>
+      <w:r>
+        <w:t>criterios</w:t>
+      </w:r>
+      <w:r>
+        <w:t xml:space="preserve"> como son: Titulo, </w:t>
+      </w:r>
+      <w:r>
+        <w:t>Categoría</w:t>
+      </w:r>
+      <w:r>
+        <w:t>, Autor, Palabras Clave, Precio, Año. Los resultados serán presentados en la siguiente ventana.</w:t>
       </w:r>
     </w:p>
     <w:p>
@@ -106,7 +636,7 @@
                     </pic:cNvPicPr>
                   </pic:nvPicPr>
                   <pic:blipFill>
-                    <a:blip r:embed="rId5" cstate="print"/>
+                    <a:blip r:embed="rId7" cstate="print"/>
                     <a:srcRect/>
                     <a:stretch>
                       <a:fillRect/>
@@ -140,14 +670,25 @@
         <w:jc w:val="center"/>
       </w:pPr>
       <w:r>
-        <w:t>Ventana de Busqueda de Libros</w:t>
+        <w:t xml:space="preserve">Ventana de </w:t>
+      </w:r>
+      <w:r>
+        <w:t>Búsqueda</w:t>
+      </w:r>
+      <w:r>
+        <w:t xml:space="preserve"> de Libros</w:t>
       </w:r>
     </w:p>
     <w:p/>
     <w:p>
       <w:r>
-        <w:lastRenderedPageBreak/>
-        <w:t>En esta  interfaz dependiendo de los criterios que se haya seleccionado se presenta una lista de los libros que se encuentran dentro de estos parametros.</w:t>
+        <w:t xml:space="preserve">En esta  interfaz dependiendo de los criterios que se haya seleccionado se presenta una lista de los libros que se encuentran dentro de estos </w:t>
+      </w:r>
+      <w:r>
+        <w:t>parámetros</w:t>
+      </w:r>
+      <w:r>
+        <w:t>.</w:t>
       </w:r>
     </w:p>
     <w:p>
@@ -156,6 +697,7 @@
           <w:noProof/>
           <w:lang w:val="es-ES" w:eastAsia="es-ES"/>
         </w:rPr>
+        <w:lastRenderedPageBreak/>
         <w:drawing>
           <wp:inline distT="0" distB="0" distL="0" distR="0">
             <wp:extent cx="5400040" cy="3605344"/>
@@ -174,7 +716,7 @@
                     </pic:cNvPicPr>
                   </pic:nvPicPr>
                   <pic:blipFill>
-                    <a:blip r:embed="rId6" cstate="print"/>
+                    <a:blip r:embed="rId8" cstate="print"/>
                     <a:srcRect/>
                     <a:stretch>
                       <a:fillRect/>
@@ -208,15 +750,36 @@
         <w:jc w:val="center"/>
       </w:pPr>
       <w:r>
-        <w:t>Resultados de Busqueda</w:t>
-      </w:r>
-    </w:p>
-    <w:p>
-      <w:pPr>
-        <w:jc w:val="both"/>
-      </w:pPr>
-      <w:r>
-        <w:t>Dentro de esta ventana se puede seleccionar cierto libro que nos parezca interesante para ver la informacion de este o para comprarlo, al seleccionar uno de estos tambien se hace la sugerencia de algunos libros que podrian interesarle al cliente dependiendo de lo que escoja, todo se basa en las preferencias de usuario y el nivel de ventas que tengan los libros dentro de la tienda.</w:t>
+        <w:t xml:space="preserve">Resultados de </w:t>
+      </w:r>
+      <w:r>
+        <w:t>Búsqueda</w:t>
+      </w:r>
+    </w:p>
+    <w:p>
+      <w:pPr>
+        <w:jc w:val="both"/>
+      </w:pPr>
+      <w:r>
+        <w:t xml:space="preserve">Dentro de esta ventana se puede seleccionar cierto libro que nos parezca interesante para ver la </w:t>
+      </w:r>
+      <w:r>
+        <w:t>información</w:t>
+      </w:r>
+      <w:r>
+        <w:t xml:space="preserve"> de este o para comprarlo, al seleccionar uno de estos </w:t>
+      </w:r>
+      <w:r>
+        <w:t>también</w:t>
+      </w:r>
+      <w:r>
+        <w:t xml:space="preserve"> se hace la sugerencia de algunos libros que </w:t>
+      </w:r>
+      <w:r>
+        <w:t>podrían</w:t>
+      </w:r>
+      <w:r>
+        <w:t xml:space="preserve"> interesarle al cliente dependiendo de lo que escoja, todo se basa en las preferencias de usuario y el nivel de ventas que tengan los libros dentro de la tienda.</w:t>
       </w:r>
     </w:p>
     <w:p>
@@ -246,7 +809,7 @@
                     </pic:cNvPicPr>
                   </pic:nvPicPr>
                   <pic:blipFill>
-                    <a:blip r:embed="rId7" cstate="print"/>
+                    <a:blip r:embed="rId9" cstate="print"/>
                     <a:srcRect/>
                     <a:stretch>
                       <a:fillRect/>
@@ -291,6 +854,126 @@
     </w:sectPr>
   </w:body>
 </w:document>
+</file>
+
+<file path=word/numbering.xml><?xml version="1.0" encoding="utf-8"?>
+<w:numbering xmlns:ve="http://schemas.openxmlformats.org/markup-compatibility/2006" xmlns:o="urn:schemas-microsoft-com:office:office" xmlns:r="http://schemas.openxmlformats.org/officeDocument/2006/relationships" xmlns:m="http://schemas.openxmlformats.org/officeDocument/2006/math" xmlns:v="urn:schemas-microsoft-com:vml" xmlns:wp="http://schemas.openxmlformats.org/drawingml/2006/wordprocessingDrawing" xmlns:w10="urn:schemas-microsoft-com:office:word" xmlns:w="http://schemas.openxmlformats.org/wordprocessingml/2006/main" xmlns:wne="http://schemas.microsoft.com/office/word/2006/wordml">
+  <w:abstractNum w:abstractNumId="0">
+    <w:nsid w:val="7F9B2D50"/>
+    <w:multiLevelType w:val="hybridMultilevel"/>
+    <w:tmpl w:val="46849374"/>
+    <w:lvl w:ilvl="0" w:tplc="1C741378">
+      <w:numFmt w:val="bullet"/>
+      <w:lvlText w:val="-"/>
+      <w:lvlJc w:val="left"/>
+      <w:pPr>
+        <w:ind w:left="720" w:hanging="360"/>
+      </w:pPr>
+      <w:rPr>
+        <w:rFonts w:ascii="Calibri" w:eastAsiaTheme="minorHAnsi" w:hAnsi="Calibri" w:cstheme="minorBidi" w:hint="default"/>
+      </w:rPr>
+    </w:lvl>
+    <w:lvl w:ilvl="1" w:tplc="300A0003" w:tentative="1">
+      <w:start w:val="1"/>
+      <w:numFmt w:val="bullet"/>
+      <w:lvlText w:val="o"/>
+      <w:lvlJc w:val="left"/>
+      <w:pPr>
+        <w:ind w:left="1440" w:hanging="360"/>
+      </w:pPr>
+      <w:rPr>
+        <w:rFonts w:ascii="Courier New" w:hAnsi="Courier New" w:cs="Courier New" w:hint="default"/>
+      </w:rPr>
+    </w:lvl>
+    <w:lvl w:ilvl="2" w:tplc="300A0005" w:tentative="1">
+      <w:start w:val="1"/>
+      <w:numFmt w:val="bullet"/>
+      <w:lvlText w:val=""/>
+      <w:lvlJc w:val="left"/>
+      <w:pPr>
+        <w:ind w:left="2160" w:hanging="360"/>
+      </w:pPr>
+      <w:rPr>
+        <w:rFonts w:ascii="Wingdings" w:hAnsi="Wingdings" w:hint="default"/>
+      </w:rPr>
+    </w:lvl>
+    <w:lvl w:ilvl="3" w:tplc="300A0001" w:tentative="1">
+      <w:start w:val="1"/>
+      <w:numFmt w:val="bullet"/>
+      <w:lvlText w:val=""/>
+      <w:lvlJc w:val="left"/>
+      <w:pPr>
+        <w:ind w:left="2880" w:hanging="360"/>
+      </w:pPr>
+      <w:rPr>
+        <w:rFonts w:ascii="Symbol" w:hAnsi="Symbol" w:hint="default"/>
+      </w:rPr>
+    </w:lvl>
+    <w:lvl w:ilvl="4" w:tplc="300A0003" w:tentative="1">
+      <w:start w:val="1"/>
+      <w:numFmt w:val="bullet"/>
+      <w:lvlText w:val="o"/>
+      <w:lvlJc w:val="left"/>
+      <w:pPr>
+        <w:ind w:left="3600" w:hanging="360"/>
+      </w:pPr>
+      <w:rPr>
+        <w:rFonts w:ascii="Courier New" w:hAnsi="Courier New" w:cs="Courier New" w:hint="default"/>
+      </w:rPr>
+    </w:lvl>
+    <w:lvl w:ilvl="5" w:tplc="300A0005" w:tentative="1">
+      <w:start w:val="1"/>
+      <w:numFmt w:val="bullet"/>
+      <w:lvlText w:val=""/>
+      <w:lvlJc w:val="left"/>
+      <w:pPr>
+        <w:ind w:left="4320" w:hanging="360"/>
+      </w:pPr>
+      <w:rPr>
+        <w:rFonts w:ascii="Wingdings" w:hAnsi="Wingdings" w:hint="default"/>
+      </w:rPr>
+    </w:lvl>
+    <w:lvl w:ilvl="6" w:tplc="300A0001" w:tentative="1">
+      <w:start w:val="1"/>
+      <w:numFmt w:val="bullet"/>
+      <w:lvlText w:val=""/>
+      <w:lvlJc w:val="left"/>
+      <w:pPr>
+        <w:ind w:left="5040" w:hanging="360"/>
+      </w:pPr>
+      <w:rPr>
+        <w:rFonts w:ascii="Symbol" w:hAnsi="Symbol" w:hint="default"/>
+      </w:rPr>
+    </w:lvl>
+    <w:lvl w:ilvl="7" w:tplc="300A0003" w:tentative="1">
+      <w:start w:val="1"/>
+      <w:numFmt w:val="bullet"/>
+      <w:lvlText w:val="o"/>
+      <w:lvlJc w:val="left"/>
+      <w:pPr>
+        <w:ind w:left="5760" w:hanging="360"/>
+      </w:pPr>
+      <w:rPr>
+        <w:rFonts w:ascii="Courier New" w:hAnsi="Courier New" w:cs="Courier New" w:hint="default"/>
+      </w:rPr>
+    </w:lvl>
+    <w:lvl w:ilvl="8" w:tplc="300A0005" w:tentative="1">
+      <w:start w:val="1"/>
+      <w:numFmt w:val="bullet"/>
+      <w:lvlText w:val=""/>
+      <w:lvlJc w:val="left"/>
+      <w:pPr>
+        <w:ind w:left="6480" w:hanging="360"/>
+      </w:pPr>
+      <w:rPr>
+        <w:rFonts w:ascii="Wingdings" w:hAnsi="Wingdings" w:hint="default"/>
+      </w:rPr>
+    </w:lvl>
+  </w:abstractNum>
+  <w:num w:numId="1">
+    <w:abstractNumId w:val="0"/>
+  </w:num>
+</w:numbering>
 </file>
 
 <file path=word/styles.xml><?xml version="1.0" encoding="utf-8"?>
@@ -514,6 +1197,20 @@
       <w:sz w:val="16"/>
       <w:szCs w:val="16"/>
       <w:lang w:val="es-ES_tradnl"/>
+    </w:rPr>
+  </w:style>
+  <w:style w:type="paragraph" w:styleId="Prrafodelista">
+    <w:name w:val="List Paragraph"/>
+    <w:basedOn w:val="Normal"/>
+    <w:uiPriority w:val="34"/>
+    <w:qFormat/>
+    <w:rsid w:val="009A7A83"/>
+    <w:pPr>
+      <w:ind w:left="720"/>
+      <w:contextualSpacing/>
+    </w:pPr>
+    <w:rPr>
+      <w:lang w:val="es-EC"/>
     </w:rPr>
   </w:style>
 </w:styles>

</xml_diff>

<commit_message>
Cambio en la consulta por categoria
</commit_message>
<xml_diff>
--- a/SistemaRecomendadorLibros/Documentación/Recomendador.docx
+++ b/SistemaRecomendadorLibros/Documentación/Recomendador.docx
@@ -80,24 +80,630 @@
     <w:p>
       <w:pPr>
         <w:spacing w:after="0"/>
-        <w:jc w:val="center"/>
-        <w:rPr>
-          <w:b/>
-        </w:rPr>
-      </w:pPr>
-    </w:p>
-    <w:p>
-      <w:pPr>
-        <w:jc w:val="both"/>
-        <w:rPr>
-          <w:b/>
-        </w:rPr>
-      </w:pPr>
-      <w:r>
-        <w:rPr>
-          <w:b/>
-        </w:rPr>
-        <w:t xml:space="preserve">Especificaciones: </w:t>
+        <w:rPr>
+          <w:b/>
+        </w:rPr>
+      </w:pPr>
+    </w:p>
+    <w:p>
+      <w:pPr>
+        <w:rPr>
+          <w:b/>
+        </w:rPr>
+      </w:pPr>
+      <w:r>
+        <w:rPr>
+          <w:b/>
+        </w:rPr>
+        <w:t>Dominio:</w:t>
+      </w:r>
+    </w:p>
+    <w:p>
+      <w:pPr>
+        <w:jc w:val="both"/>
+      </w:pPr>
+      <w:r>
+        <w:t xml:space="preserve">Como proyecto se plantea realizar un sistema </w:t>
+      </w:r>
+      <w:proofErr w:type="spellStart"/>
+      <w:r>
+        <w:t>recomendador</w:t>
+      </w:r>
+      <w:proofErr w:type="spellEnd"/>
+      <w:r>
+        <w:t xml:space="preserve"> de libros de una tienda electrónica, la idea es utilizar la información de la tienda referente a clientes y libros. Basados en las preferencias de compra se podrá proponer cuales libros adicionales que les convendría o les podría interesar. Los libros deben estar organizados en categorías dependiendo al área de la ciencia a la que pertenezcan. </w:t>
+      </w:r>
+    </w:p>
+    <w:p>
+      <w:pPr>
+        <w:jc w:val="both"/>
+      </w:pPr>
+      <w:r>
+        <w:t xml:space="preserve">El funcionamiento del aplicativo, es similar al implementado por Amazon en su sitio de compras. </w:t>
+      </w:r>
+    </w:p>
+    <w:p>
+      <w:pPr>
+        <w:jc w:val="both"/>
+        <w:rPr>
+          <w:b/>
+        </w:rPr>
+      </w:pPr>
+      <w:r>
+        <w:rPr>
+          <w:b/>
+        </w:rPr>
+        <w:t>Categorías:</w:t>
+      </w:r>
+    </w:p>
+    <w:p>
+      <w:pPr>
+        <w:pStyle w:val="Prrafodelista"/>
+        <w:numPr>
+          <w:ilvl w:val="0"/>
+          <w:numId w:val="2"/>
+        </w:numPr>
+        <w:jc w:val="both"/>
+      </w:pPr>
+      <w:r>
+        <w:t>Ciencias</w:t>
+      </w:r>
+    </w:p>
+    <w:p>
+      <w:pPr>
+        <w:pStyle w:val="Prrafodelista"/>
+        <w:numPr>
+          <w:ilvl w:val="0"/>
+          <w:numId w:val="2"/>
+        </w:numPr>
+        <w:jc w:val="both"/>
+      </w:pPr>
+      <w:r>
+        <w:t>Historia</w:t>
+      </w:r>
+    </w:p>
+    <w:p>
+      <w:pPr>
+        <w:pStyle w:val="Prrafodelista"/>
+        <w:numPr>
+          <w:ilvl w:val="0"/>
+          <w:numId w:val="2"/>
+        </w:numPr>
+        <w:jc w:val="both"/>
+      </w:pPr>
+      <w:r>
+        <w:t>Poesía</w:t>
+      </w:r>
+    </w:p>
+    <w:p>
+      <w:pPr>
+        <w:pStyle w:val="Prrafodelista"/>
+        <w:numPr>
+          <w:ilvl w:val="0"/>
+          <w:numId w:val="2"/>
+        </w:numPr>
+        <w:jc w:val="both"/>
+      </w:pPr>
+      <w:r>
+        <w:t>Política</w:t>
+      </w:r>
+    </w:p>
+    <w:p>
+      <w:pPr>
+        <w:pStyle w:val="Prrafodelista"/>
+        <w:numPr>
+          <w:ilvl w:val="0"/>
+          <w:numId w:val="2"/>
+        </w:numPr>
+        <w:jc w:val="both"/>
+      </w:pPr>
+      <w:r>
+        <w:t>Psicología</w:t>
+      </w:r>
+    </w:p>
+    <w:p>
+      <w:pPr>
+        <w:pStyle w:val="Prrafodelista"/>
+        <w:numPr>
+          <w:ilvl w:val="0"/>
+          <w:numId w:val="2"/>
+        </w:numPr>
+        <w:jc w:val="both"/>
+      </w:pPr>
+      <w:r>
+        <w:t>Novelas</w:t>
+      </w:r>
+    </w:p>
+    <w:p>
+      <w:pPr>
+        <w:pStyle w:val="Prrafodelista"/>
+        <w:numPr>
+          <w:ilvl w:val="0"/>
+          <w:numId w:val="2"/>
+        </w:numPr>
+        <w:jc w:val="both"/>
+      </w:pPr>
+      <w:r>
+        <w:t>Sociología</w:t>
+      </w:r>
+    </w:p>
+    <w:p>
+      <w:pPr>
+        <w:jc w:val="both"/>
+        <w:rPr>
+          <w:b/>
+        </w:rPr>
+      </w:pPr>
+      <w:r>
+        <w:rPr>
+          <w:b/>
+        </w:rPr>
+        <w:t>Objetos</w:t>
+      </w:r>
+      <w:r>
+        <w:rPr>
+          <w:b/>
+        </w:rPr>
+        <w:t xml:space="preserve"> y Atributos</w:t>
+      </w:r>
+      <w:r>
+        <w:rPr>
+          <w:b/>
+        </w:rPr>
+        <w:t>:</w:t>
+      </w:r>
+    </w:p>
+    <w:p>
+      <w:pPr>
+        <w:pStyle w:val="Prrafodelista"/>
+        <w:numPr>
+          <w:ilvl w:val="0"/>
+          <w:numId w:val="3"/>
+        </w:numPr>
+        <w:jc w:val="both"/>
+        <w:rPr>
+          <w:b/>
+        </w:rPr>
+      </w:pPr>
+      <w:r>
+        <w:rPr>
+          <w:b/>
+        </w:rPr>
+        <w:t>Libros</w:t>
+      </w:r>
+    </w:p>
+    <w:p>
+      <w:pPr>
+        <w:pStyle w:val="Prrafodelista"/>
+        <w:numPr>
+          <w:ilvl w:val="1"/>
+          <w:numId w:val="3"/>
+        </w:numPr>
+        <w:jc w:val="both"/>
+      </w:pPr>
+      <w:r>
+        <w:t>Titulo</w:t>
+      </w:r>
+    </w:p>
+    <w:p>
+      <w:pPr>
+        <w:pStyle w:val="Prrafodelista"/>
+        <w:numPr>
+          <w:ilvl w:val="1"/>
+          <w:numId w:val="3"/>
+        </w:numPr>
+        <w:jc w:val="both"/>
+      </w:pPr>
+      <w:r>
+        <w:t>Autor</w:t>
+      </w:r>
+    </w:p>
+    <w:p>
+      <w:pPr>
+        <w:pStyle w:val="Prrafodelista"/>
+        <w:numPr>
+          <w:ilvl w:val="1"/>
+          <w:numId w:val="3"/>
+        </w:numPr>
+        <w:jc w:val="both"/>
+      </w:pPr>
+      <w:r>
+        <w:t>Número de Páginas</w:t>
+      </w:r>
+    </w:p>
+    <w:p>
+      <w:pPr>
+        <w:pStyle w:val="Prrafodelista"/>
+        <w:numPr>
+          <w:ilvl w:val="1"/>
+          <w:numId w:val="3"/>
+        </w:numPr>
+        <w:jc w:val="both"/>
+      </w:pPr>
+      <w:r>
+        <w:t>Editorial</w:t>
+      </w:r>
+    </w:p>
+    <w:p>
+      <w:pPr>
+        <w:pStyle w:val="Prrafodelista"/>
+        <w:numPr>
+          <w:ilvl w:val="1"/>
+          <w:numId w:val="3"/>
+        </w:numPr>
+        <w:jc w:val="both"/>
+      </w:pPr>
+      <w:r>
+        <w:t>Año de Publicación</w:t>
+      </w:r>
+    </w:p>
+    <w:p>
+      <w:pPr>
+        <w:pStyle w:val="Prrafodelista"/>
+        <w:numPr>
+          <w:ilvl w:val="1"/>
+          <w:numId w:val="3"/>
+        </w:numPr>
+        <w:jc w:val="both"/>
+      </w:pPr>
+      <w:r>
+        <w:t>País</w:t>
+      </w:r>
+    </w:p>
+    <w:p>
+      <w:pPr>
+        <w:pStyle w:val="Prrafodelista"/>
+        <w:numPr>
+          <w:ilvl w:val="1"/>
+          <w:numId w:val="3"/>
+        </w:numPr>
+        <w:jc w:val="both"/>
+      </w:pPr>
+      <w:r>
+        <w:t>Categoría</w:t>
+      </w:r>
+    </w:p>
+    <w:p>
+      <w:pPr>
+        <w:pStyle w:val="Prrafodelista"/>
+        <w:numPr>
+          <w:ilvl w:val="1"/>
+          <w:numId w:val="3"/>
+        </w:numPr>
+        <w:jc w:val="both"/>
+      </w:pPr>
+      <w:r>
+        <w:t>Edición</w:t>
+      </w:r>
+    </w:p>
+    <w:p>
+      <w:pPr>
+        <w:pStyle w:val="Prrafodelista"/>
+        <w:numPr>
+          <w:ilvl w:val="1"/>
+          <w:numId w:val="3"/>
+        </w:numPr>
+        <w:jc w:val="both"/>
+      </w:pPr>
+      <w:r>
+        <w:t>Resumen</w:t>
+      </w:r>
+    </w:p>
+    <w:p>
+      <w:pPr>
+        <w:pStyle w:val="Prrafodelista"/>
+        <w:numPr>
+          <w:ilvl w:val="1"/>
+          <w:numId w:val="3"/>
+        </w:numPr>
+        <w:jc w:val="both"/>
+      </w:pPr>
+      <w:r>
+        <w:t>Idioma</w:t>
+      </w:r>
+    </w:p>
+    <w:p>
+      <w:pPr>
+        <w:pStyle w:val="Prrafodelista"/>
+        <w:numPr>
+          <w:ilvl w:val="1"/>
+          <w:numId w:val="3"/>
+        </w:numPr>
+        <w:jc w:val="both"/>
+      </w:pPr>
+      <w:r>
+        <w:t>Precio</w:t>
+      </w:r>
+    </w:p>
+    <w:p>
+      <w:pPr>
+        <w:pStyle w:val="Prrafodelista"/>
+        <w:numPr>
+          <w:ilvl w:val="1"/>
+          <w:numId w:val="3"/>
+        </w:numPr>
+        <w:jc w:val="both"/>
+      </w:pPr>
+      <w:proofErr w:type="spellStart"/>
+      <w:r>
+        <w:t>BestSeller</w:t>
+      </w:r>
+      <w:proofErr w:type="spellEnd"/>
+    </w:p>
+    <w:p>
+      <w:pPr>
+        <w:pStyle w:val="Prrafodelista"/>
+        <w:ind w:left="1440"/>
+        <w:jc w:val="both"/>
+      </w:pPr>
+    </w:p>
+    <w:p>
+      <w:pPr>
+        <w:pStyle w:val="Prrafodelista"/>
+        <w:numPr>
+          <w:ilvl w:val="0"/>
+          <w:numId w:val="3"/>
+        </w:numPr>
+        <w:jc w:val="both"/>
+        <w:rPr>
+          <w:b/>
+        </w:rPr>
+      </w:pPr>
+      <w:r>
+        <w:rPr>
+          <w:b/>
+        </w:rPr>
+        <w:t>Autores</w:t>
+      </w:r>
+    </w:p>
+    <w:p>
+      <w:pPr>
+        <w:pStyle w:val="Prrafodelista"/>
+        <w:numPr>
+          <w:ilvl w:val="1"/>
+          <w:numId w:val="3"/>
+        </w:numPr>
+        <w:jc w:val="both"/>
+      </w:pPr>
+      <w:r>
+        <w:t>Nombre</w:t>
+      </w:r>
+      <w:r>
+        <w:t xml:space="preserve"> del Autor</w:t>
+      </w:r>
+    </w:p>
+    <w:p>
+      <w:pPr>
+        <w:pStyle w:val="Prrafodelista"/>
+        <w:numPr>
+          <w:ilvl w:val="1"/>
+          <w:numId w:val="3"/>
+        </w:numPr>
+        <w:jc w:val="both"/>
+      </w:pPr>
+      <w:r>
+        <w:t>País de Nacimiento</w:t>
+      </w:r>
+    </w:p>
+    <w:p>
+      <w:pPr>
+        <w:pStyle w:val="Prrafodelista"/>
+        <w:ind w:left="1440"/>
+        <w:jc w:val="both"/>
+      </w:pPr>
+    </w:p>
+    <w:p>
+      <w:pPr>
+        <w:pStyle w:val="Prrafodelista"/>
+        <w:numPr>
+          <w:ilvl w:val="0"/>
+          <w:numId w:val="3"/>
+        </w:numPr>
+        <w:jc w:val="both"/>
+        <w:rPr>
+          <w:b/>
+        </w:rPr>
+      </w:pPr>
+      <w:r>
+        <w:rPr>
+          <w:b/>
+        </w:rPr>
+        <w:t>Clientes</w:t>
+      </w:r>
+    </w:p>
+    <w:p>
+      <w:pPr>
+        <w:pStyle w:val="Prrafodelista"/>
+        <w:numPr>
+          <w:ilvl w:val="1"/>
+          <w:numId w:val="3"/>
+        </w:numPr>
+        <w:jc w:val="both"/>
+      </w:pPr>
+      <w:r>
+        <w:t>Nombre</w:t>
+      </w:r>
+      <w:r>
+        <w:t xml:space="preserve"> del Usuario</w:t>
+      </w:r>
+    </w:p>
+    <w:p>
+      <w:pPr>
+        <w:pStyle w:val="Prrafodelista"/>
+        <w:numPr>
+          <w:ilvl w:val="1"/>
+          <w:numId w:val="3"/>
+        </w:numPr>
+        <w:jc w:val="both"/>
+      </w:pPr>
+      <w:r>
+        <w:t>País</w:t>
+      </w:r>
+    </w:p>
+    <w:p>
+      <w:pPr>
+        <w:pStyle w:val="Prrafodelista"/>
+        <w:numPr>
+          <w:ilvl w:val="1"/>
+          <w:numId w:val="3"/>
+        </w:numPr>
+        <w:jc w:val="both"/>
+      </w:pPr>
+      <w:r>
+        <w:t>Idioma</w:t>
+      </w:r>
+    </w:p>
+    <w:p>
+      <w:pPr>
+        <w:pStyle w:val="Prrafodelista"/>
+        <w:numPr>
+          <w:ilvl w:val="1"/>
+          <w:numId w:val="3"/>
+        </w:numPr>
+        <w:jc w:val="both"/>
+      </w:pPr>
+      <w:r>
+        <w:t>Año de Nacimiento</w:t>
+      </w:r>
+    </w:p>
+    <w:p>
+      <w:pPr>
+        <w:jc w:val="both"/>
+        <w:rPr>
+          <w:b/>
+        </w:rPr>
+      </w:pPr>
+      <w:r>
+        <w:rPr>
+          <w:b/>
+        </w:rPr>
+        <w:t>Propiedades Extrínsecas:</w:t>
+      </w:r>
+    </w:p>
+    <w:p>
+      <w:pPr>
+        <w:jc w:val="both"/>
+      </w:pPr>
+      <w:r>
+        <w:t>Se puede definir un objeto general de tipo persona para que pueda agrupar y pueda heredar algunos atributos a CLIENTES y AUTORES.</w:t>
+      </w:r>
+    </w:p>
+    <w:p>
+      <w:pPr>
+        <w:jc w:val="both"/>
+        <w:rPr>
+          <w:b/>
+        </w:rPr>
+      </w:pPr>
+      <w:r>
+        <w:rPr>
+          <w:b/>
+        </w:rPr>
+        <w:t>Propiedades Intrínsecas:</w:t>
+      </w:r>
+    </w:p>
+    <w:p>
+      <w:pPr>
+        <w:jc w:val="both"/>
+      </w:pPr>
+      <w:r>
+        <w:t>Se tienen algunas en cuanto a libros</w:t>
+      </w:r>
+      <w:r>
+        <w:t xml:space="preserve"> como:</w:t>
+      </w:r>
+    </w:p>
+    <w:p>
+      <w:pPr>
+        <w:pStyle w:val="Prrafodelista"/>
+        <w:numPr>
+          <w:ilvl w:val="0"/>
+          <w:numId w:val="4"/>
+        </w:numPr>
+        <w:jc w:val="both"/>
+      </w:pPr>
+      <w:r>
+        <w:t>Resumen</w:t>
+      </w:r>
+    </w:p>
+    <w:p>
+      <w:pPr>
+        <w:pStyle w:val="Prrafodelista"/>
+        <w:numPr>
+          <w:ilvl w:val="0"/>
+          <w:numId w:val="4"/>
+        </w:numPr>
+        <w:jc w:val="both"/>
+      </w:pPr>
+      <w:proofErr w:type="spellStart"/>
+      <w:r>
+        <w:t>BestSeller</w:t>
+      </w:r>
+      <w:proofErr w:type="spellEnd"/>
+    </w:p>
+    <w:p>
+      <w:pPr>
+        <w:pStyle w:val="Prrafodelista"/>
+        <w:numPr>
+          <w:ilvl w:val="0"/>
+          <w:numId w:val="4"/>
+        </w:numPr>
+        <w:jc w:val="both"/>
+      </w:pPr>
+      <w:r>
+        <w:t>Editorial</w:t>
+      </w:r>
+    </w:p>
+    <w:p>
+      <w:pPr>
+        <w:pStyle w:val="Prrafodelista"/>
+        <w:numPr>
+          <w:ilvl w:val="0"/>
+          <w:numId w:val="4"/>
+        </w:numPr>
+        <w:jc w:val="both"/>
+      </w:pPr>
+      <w:r>
+        <w:t>Año de Publicación</w:t>
+      </w:r>
+    </w:p>
+    <w:p>
+      <w:pPr>
+        <w:pStyle w:val="Prrafodelista"/>
+        <w:numPr>
+          <w:ilvl w:val="0"/>
+          <w:numId w:val="4"/>
+        </w:numPr>
+        <w:jc w:val="both"/>
+      </w:pPr>
+      <w:r>
+        <w:t>Titulo</w:t>
+      </w:r>
+    </w:p>
+    <w:p>
+      <w:pPr>
+        <w:jc w:val="both"/>
+        <w:rPr>
+          <w:b/>
+        </w:rPr>
+      </w:pPr>
+      <w:r>
+        <w:rPr>
+          <w:b/>
+        </w:rPr>
+        <w:t>Especificaciones</w:t>
+      </w:r>
+      <w:r>
+        <w:rPr>
+          <w:b/>
+        </w:rPr>
+        <w:t xml:space="preserve"> de Funcionalidad</w:t>
+      </w:r>
+      <w:r>
+        <w:rPr>
+          <w:b/>
+        </w:rPr>
+        <w:t xml:space="preserve">: </w:t>
       </w:r>
     </w:p>
     <w:p>
@@ -210,19 +816,15 @@
       <w:r>
         <w:t xml:space="preserve">Se extraerá un rango de precios que el cliente </w:t>
       </w:r>
-      <w:proofErr w:type="spellStart"/>
-      <w:r>
-        <w:t>estaria</w:t>
-      </w:r>
-      <w:proofErr w:type="spellEnd"/>
+      <w:r>
+        <w:t>estaría</w:t>
+      </w:r>
       <w:r>
         <w:t xml:space="preserve"> dispuesto a pagar, mediante la extracción de la desviación </w:t>
       </w:r>
-      <w:proofErr w:type="spellStart"/>
-      <w:r>
-        <w:t>estandar</w:t>
-      </w:r>
-      <w:proofErr w:type="spellEnd"/>
+      <w:r>
+        <w:t>estándar</w:t>
+      </w:r>
       <w:r>
         <w:t xml:space="preserve"> de todos los precios de los libros que ha comprado el usuario.</w:t>
       </w:r>
@@ -276,6 +878,7 @@
         <w:jc w:val="both"/>
       </w:pPr>
       <w:r>
+        <w:lastRenderedPageBreak/>
         <w:t>Extraer los libros de la categoría e idioma, que el cliente no haya comprado todavía y que estén dentro del rango de precios determinado anteriormente.</w:t>
       </w:r>
     </w:p>
@@ -349,23 +952,20 @@
         <w:jc w:val="both"/>
       </w:pPr>
       <w:r>
-        <w:lastRenderedPageBreak/>
         <w:t xml:space="preserve">Libros que pertenezcan a la misma categoría del libro visualizado, basados en la cantidad de ventas de los libros y </w:t>
       </w:r>
+      <w:r>
+        <w:t>considerando</w:t>
+      </w:r>
+      <w:r>
+        <w:t xml:space="preserve"> que el cliente no posea ya está publicación, tomando como criterio de ordenación el calificativo de </w:t>
+      </w:r>
       <w:proofErr w:type="spellStart"/>
       <w:r>
-        <w:t>consideerando</w:t>
+        <w:t>best-seller</w:t>
       </w:r>
       <w:proofErr w:type="spellEnd"/>
       <w:r>
-        <w:t xml:space="preserve"> que el cliente no posea ya está publicación, tomando como criterio de ordenación el calificativo de </w:t>
-      </w:r>
-      <w:proofErr w:type="spellStart"/>
-      <w:r>
-        <w:t>best-seller</w:t>
-      </w:r>
-      <w:proofErr w:type="spellEnd"/>
-      <w:r>
         <w:t>.</w:t>
       </w:r>
     </w:p>
@@ -417,7 +1017,7 @@
       <w:r>
         <w:rPr>
           <w:noProof/>
-          <w:lang w:val="es-ES" w:eastAsia="es-ES"/>
+          <w:lang w:val="es-EC" w:eastAsia="ko-KR"/>
         </w:rPr>
         <w:drawing>
           <wp:inline distT="0" distB="0" distL="0" distR="0">
@@ -435,7 +1035,7 @@
                     <pic:cNvPicPr/>
                   </pic:nvPicPr>
                   <pic:blipFill>
-                    <a:blip r:embed="rId5"/>
+                    <a:blip r:embed="rId5" cstate="print"/>
                     <a:stretch>
                       <a:fillRect/>
                     </a:stretch>
@@ -464,59 +1064,55 @@
     <w:p>
       <w:pPr>
         <w:jc w:val="center"/>
-      </w:pPr>
+        <w:rPr>
+          <w:b/>
+        </w:rPr>
+      </w:pPr>
+      <w:r>
+        <w:rPr>
+          <w:b/>
+        </w:rPr>
+        <w:lastRenderedPageBreak/>
+        <w:t>DESCRIPCIÓN DE PROGRAMA</w:t>
+      </w:r>
+    </w:p>
+    <w:p>
+      <w:pPr>
+        <w:jc w:val="both"/>
+      </w:pPr>
+      <w:r>
+        <w:t xml:space="preserve">El sistema </w:t>
+      </w:r>
+      <w:proofErr w:type="spellStart"/>
+      <w:r>
+        <w:t>recomendador</w:t>
+      </w:r>
+      <w:proofErr w:type="spellEnd"/>
+      <w:r>
+        <w:t xml:space="preserve"> </w:t>
+      </w:r>
+      <w:r>
+        <w:t>está</w:t>
+      </w:r>
+      <w:r>
+        <w:t xml:space="preserve"> compuesto por algunas partes, dentro de las cuelas se destaca inicialmente el proceso de </w:t>
+      </w:r>
+      <w:r>
+        <w:t>autenticación</w:t>
+      </w:r>
+      <w:r>
+        <w:t xml:space="preserve"> en el sistema, permitiendo conocer que usuario está haciendo uso del mismo.</w:t>
+      </w:r>
     </w:p>
     <w:p>
       <w:pPr>
         <w:jc w:val="center"/>
-        <w:rPr>
-          <w:b/>
-        </w:rPr>
-      </w:pPr>
-      <w:r>
-        <w:rPr>
-          <w:b/>
-        </w:rPr>
-        <w:t>DESCRIPCIÓN DE PROGRAMA</w:t>
-      </w:r>
-    </w:p>
-    <w:p>
-      <w:pPr>
-        <w:jc w:val="center"/>
-      </w:pPr>
-    </w:p>
-    <w:p>
-      <w:pPr>
-        <w:jc w:val="both"/>
-      </w:pPr>
-      <w:r>
-        <w:t xml:space="preserve">El sistema </w:t>
-      </w:r>
-      <w:proofErr w:type="spellStart"/>
-      <w:r>
-        <w:t>recomendador</w:t>
-      </w:r>
-      <w:proofErr w:type="spellEnd"/>
-      <w:r>
-        <w:t xml:space="preserve"> esta compuesto por algunas partes, dentro de las cuelas se destaca inicialmente el proceso de </w:t>
-      </w:r>
-      <w:r>
-        <w:t>autenticación</w:t>
-      </w:r>
-      <w:r>
-        <w:t xml:space="preserve"> en el sistema, permitiendo conocer que usuario está haciendo uso del mismo.</w:t>
-      </w:r>
-    </w:p>
-    <w:p>
-      <w:pPr>
-        <w:jc w:val="center"/>
       </w:pPr>
       <w:r>
         <w:rPr>
           <w:noProof/>
-          <w:lang w:val="es-ES" w:eastAsia="es-ES"/>
-        </w:rPr>
-        <w:lastRenderedPageBreak/>
+          <w:lang w:val="es-EC" w:eastAsia="ko-KR"/>
+        </w:rPr>
         <w:drawing>
           <wp:inline distT="0" distB="0" distL="0" distR="0">
             <wp:extent cx="3200400" cy="2571750"/>
@@ -616,7 +1212,7 @@
       <w:r>
         <w:rPr>
           <w:noProof/>
-          <w:lang w:val="es-ES" w:eastAsia="es-ES"/>
+          <w:lang w:val="es-EC" w:eastAsia="ko-KR"/>
         </w:rPr>
         <w:drawing>
           <wp:inline distT="0" distB="0" distL="0" distR="0">
@@ -682,6 +1278,7 @@
     <w:p/>
     <w:p>
       <w:r>
+        <w:lastRenderedPageBreak/>
         <w:t xml:space="preserve">En esta  interfaz dependiendo de los criterios que se haya seleccionado se presenta una lista de los libros que se encuentran dentro de estos </w:t>
       </w:r>
       <w:r>
@@ -695,9 +1292,8 @@
       <w:r>
         <w:rPr>
           <w:noProof/>
-          <w:lang w:val="es-ES" w:eastAsia="es-ES"/>
-        </w:rPr>
-        <w:lastRenderedPageBreak/>
+          <w:lang w:val="es-EC" w:eastAsia="ko-KR"/>
+        </w:rPr>
         <w:drawing>
           <wp:inline distT="0" distB="0" distL="0" distR="0">
             <wp:extent cx="5400040" cy="3605344"/>
@@ -789,7 +1385,7 @@
       <w:r>
         <w:rPr>
           <w:noProof/>
-          <w:lang w:val="es-ES" w:eastAsia="es-ES"/>
+          <w:lang w:val="es-EC" w:eastAsia="ko-KR"/>
         </w:rPr>
         <w:drawing>
           <wp:inline distT="0" distB="0" distL="0" distR="0">
@@ -859,6 +1455,345 @@
 <file path=word/numbering.xml><?xml version="1.0" encoding="utf-8"?>
 <w:numbering xmlns:ve="http://schemas.openxmlformats.org/markup-compatibility/2006" xmlns:o="urn:schemas-microsoft-com:office:office" xmlns:r="http://schemas.openxmlformats.org/officeDocument/2006/relationships" xmlns:m="http://schemas.openxmlformats.org/officeDocument/2006/math" xmlns:v="urn:schemas-microsoft-com:vml" xmlns:wp="http://schemas.openxmlformats.org/drawingml/2006/wordprocessingDrawing" xmlns:w10="urn:schemas-microsoft-com:office:word" xmlns:w="http://schemas.openxmlformats.org/wordprocessingml/2006/main" xmlns:wne="http://schemas.microsoft.com/office/word/2006/wordml">
   <w:abstractNum w:abstractNumId="0">
+    <w:nsid w:val="015F44FF"/>
+    <w:multiLevelType w:val="hybridMultilevel"/>
+    <w:tmpl w:val="3D44E46E"/>
+    <w:lvl w:ilvl="0" w:tplc="300A0001">
+      <w:start w:val="1"/>
+      <w:numFmt w:val="bullet"/>
+      <w:lvlText w:val=""/>
+      <w:lvlJc w:val="left"/>
+      <w:pPr>
+        <w:ind w:left="720" w:hanging="360"/>
+      </w:pPr>
+      <w:rPr>
+        <w:rFonts w:ascii="Symbol" w:hAnsi="Symbol" w:hint="default"/>
+      </w:rPr>
+    </w:lvl>
+    <w:lvl w:ilvl="1" w:tplc="300A0003" w:tentative="1">
+      <w:start w:val="1"/>
+      <w:numFmt w:val="bullet"/>
+      <w:lvlText w:val="o"/>
+      <w:lvlJc w:val="left"/>
+      <w:pPr>
+        <w:ind w:left="1440" w:hanging="360"/>
+      </w:pPr>
+      <w:rPr>
+        <w:rFonts w:ascii="Courier New" w:hAnsi="Courier New" w:cs="Courier New" w:hint="default"/>
+      </w:rPr>
+    </w:lvl>
+    <w:lvl w:ilvl="2" w:tplc="300A0005" w:tentative="1">
+      <w:start w:val="1"/>
+      <w:numFmt w:val="bullet"/>
+      <w:lvlText w:val=""/>
+      <w:lvlJc w:val="left"/>
+      <w:pPr>
+        <w:ind w:left="2160" w:hanging="360"/>
+      </w:pPr>
+      <w:rPr>
+        <w:rFonts w:ascii="Wingdings" w:hAnsi="Wingdings" w:hint="default"/>
+      </w:rPr>
+    </w:lvl>
+    <w:lvl w:ilvl="3" w:tplc="300A0001" w:tentative="1">
+      <w:start w:val="1"/>
+      <w:numFmt w:val="bullet"/>
+      <w:lvlText w:val=""/>
+      <w:lvlJc w:val="left"/>
+      <w:pPr>
+        <w:ind w:left="2880" w:hanging="360"/>
+      </w:pPr>
+      <w:rPr>
+        <w:rFonts w:ascii="Symbol" w:hAnsi="Symbol" w:hint="default"/>
+      </w:rPr>
+    </w:lvl>
+    <w:lvl w:ilvl="4" w:tplc="300A0003" w:tentative="1">
+      <w:start w:val="1"/>
+      <w:numFmt w:val="bullet"/>
+      <w:lvlText w:val="o"/>
+      <w:lvlJc w:val="left"/>
+      <w:pPr>
+        <w:ind w:left="3600" w:hanging="360"/>
+      </w:pPr>
+      <w:rPr>
+        <w:rFonts w:ascii="Courier New" w:hAnsi="Courier New" w:cs="Courier New" w:hint="default"/>
+      </w:rPr>
+    </w:lvl>
+    <w:lvl w:ilvl="5" w:tplc="300A0005" w:tentative="1">
+      <w:start w:val="1"/>
+      <w:numFmt w:val="bullet"/>
+      <w:lvlText w:val=""/>
+      <w:lvlJc w:val="left"/>
+      <w:pPr>
+        <w:ind w:left="4320" w:hanging="360"/>
+      </w:pPr>
+      <w:rPr>
+        <w:rFonts w:ascii="Wingdings" w:hAnsi="Wingdings" w:hint="default"/>
+      </w:rPr>
+    </w:lvl>
+    <w:lvl w:ilvl="6" w:tplc="300A0001" w:tentative="1">
+      <w:start w:val="1"/>
+      <w:numFmt w:val="bullet"/>
+      <w:lvlText w:val=""/>
+      <w:lvlJc w:val="left"/>
+      <w:pPr>
+        <w:ind w:left="5040" w:hanging="360"/>
+      </w:pPr>
+      <w:rPr>
+        <w:rFonts w:ascii="Symbol" w:hAnsi="Symbol" w:hint="default"/>
+      </w:rPr>
+    </w:lvl>
+    <w:lvl w:ilvl="7" w:tplc="300A0003" w:tentative="1">
+      <w:start w:val="1"/>
+      <w:numFmt w:val="bullet"/>
+      <w:lvlText w:val="o"/>
+      <w:lvlJc w:val="left"/>
+      <w:pPr>
+        <w:ind w:left="5760" w:hanging="360"/>
+      </w:pPr>
+      <w:rPr>
+        <w:rFonts w:ascii="Courier New" w:hAnsi="Courier New" w:cs="Courier New" w:hint="default"/>
+      </w:rPr>
+    </w:lvl>
+    <w:lvl w:ilvl="8" w:tplc="300A0005" w:tentative="1">
+      <w:start w:val="1"/>
+      <w:numFmt w:val="bullet"/>
+      <w:lvlText w:val=""/>
+      <w:lvlJc w:val="left"/>
+      <w:pPr>
+        <w:ind w:left="6480" w:hanging="360"/>
+      </w:pPr>
+      <w:rPr>
+        <w:rFonts w:ascii="Wingdings" w:hAnsi="Wingdings" w:hint="default"/>
+      </w:rPr>
+    </w:lvl>
+  </w:abstractNum>
+  <w:abstractNum w:abstractNumId="1">
+    <w:nsid w:val="328853DC"/>
+    <w:multiLevelType w:val="hybridMultilevel"/>
+    <w:tmpl w:val="D5641DAE"/>
+    <w:lvl w:ilvl="0" w:tplc="300A0005">
+      <w:start w:val="1"/>
+      <w:numFmt w:val="bullet"/>
+      <w:lvlText w:val=""/>
+      <w:lvlJc w:val="left"/>
+      <w:pPr>
+        <w:ind w:left="720" w:hanging="360"/>
+      </w:pPr>
+      <w:rPr>
+        <w:rFonts w:ascii="Wingdings" w:hAnsi="Wingdings" w:hint="default"/>
+      </w:rPr>
+    </w:lvl>
+    <w:lvl w:ilvl="1" w:tplc="300A0003">
+      <w:start w:val="1"/>
+      <w:numFmt w:val="bullet"/>
+      <w:lvlText w:val="o"/>
+      <w:lvlJc w:val="left"/>
+      <w:pPr>
+        <w:ind w:left="1440" w:hanging="360"/>
+      </w:pPr>
+      <w:rPr>
+        <w:rFonts w:ascii="Courier New" w:hAnsi="Courier New" w:cs="Courier New" w:hint="default"/>
+      </w:rPr>
+    </w:lvl>
+    <w:lvl w:ilvl="2" w:tplc="300A0005" w:tentative="1">
+      <w:start w:val="1"/>
+      <w:numFmt w:val="bullet"/>
+      <w:lvlText w:val=""/>
+      <w:lvlJc w:val="left"/>
+      <w:pPr>
+        <w:ind w:left="2160" w:hanging="360"/>
+      </w:pPr>
+      <w:rPr>
+        <w:rFonts w:ascii="Wingdings" w:hAnsi="Wingdings" w:hint="default"/>
+      </w:rPr>
+    </w:lvl>
+    <w:lvl w:ilvl="3" w:tplc="300A0001" w:tentative="1">
+      <w:start w:val="1"/>
+      <w:numFmt w:val="bullet"/>
+      <w:lvlText w:val=""/>
+      <w:lvlJc w:val="left"/>
+      <w:pPr>
+        <w:ind w:left="2880" w:hanging="360"/>
+      </w:pPr>
+      <w:rPr>
+        <w:rFonts w:ascii="Symbol" w:hAnsi="Symbol" w:hint="default"/>
+      </w:rPr>
+    </w:lvl>
+    <w:lvl w:ilvl="4" w:tplc="300A0003" w:tentative="1">
+      <w:start w:val="1"/>
+      <w:numFmt w:val="bullet"/>
+      <w:lvlText w:val="o"/>
+      <w:lvlJc w:val="left"/>
+      <w:pPr>
+        <w:ind w:left="3600" w:hanging="360"/>
+      </w:pPr>
+      <w:rPr>
+        <w:rFonts w:ascii="Courier New" w:hAnsi="Courier New" w:cs="Courier New" w:hint="default"/>
+      </w:rPr>
+    </w:lvl>
+    <w:lvl w:ilvl="5" w:tplc="300A0005" w:tentative="1">
+      <w:start w:val="1"/>
+      <w:numFmt w:val="bullet"/>
+      <w:lvlText w:val=""/>
+      <w:lvlJc w:val="left"/>
+      <w:pPr>
+        <w:ind w:left="4320" w:hanging="360"/>
+      </w:pPr>
+      <w:rPr>
+        <w:rFonts w:ascii="Wingdings" w:hAnsi="Wingdings" w:hint="default"/>
+      </w:rPr>
+    </w:lvl>
+    <w:lvl w:ilvl="6" w:tplc="300A0001" w:tentative="1">
+      <w:start w:val="1"/>
+      <w:numFmt w:val="bullet"/>
+      <w:lvlText w:val=""/>
+      <w:lvlJc w:val="left"/>
+      <w:pPr>
+        <w:ind w:left="5040" w:hanging="360"/>
+      </w:pPr>
+      <w:rPr>
+        <w:rFonts w:ascii="Symbol" w:hAnsi="Symbol" w:hint="default"/>
+      </w:rPr>
+    </w:lvl>
+    <w:lvl w:ilvl="7" w:tplc="300A0003" w:tentative="1">
+      <w:start w:val="1"/>
+      <w:numFmt w:val="bullet"/>
+      <w:lvlText w:val="o"/>
+      <w:lvlJc w:val="left"/>
+      <w:pPr>
+        <w:ind w:left="5760" w:hanging="360"/>
+      </w:pPr>
+      <w:rPr>
+        <w:rFonts w:ascii="Courier New" w:hAnsi="Courier New" w:cs="Courier New" w:hint="default"/>
+      </w:rPr>
+    </w:lvl>
+    <w:lvl w:ilvl="8" w:tplc="300A0005" w:tentative="1">
+      <w:start w:val="1"/>
+      <w:numFmt w:val="bullet"/>
+      <w:lvlText w:val=""/>
+      <w:lvlJc w:val="left"/>
+      <w:pPr>
+        <w:ind w:left="6480" w:hanging="360"/>
+      </w:pPr>
+      <w:rPr>
+        <w:rFonts w:ascii="Wingdings" w:hAnsi="Wingdings" w:hint="default"/>
+      </w:rPr>
+    </w:lvl>
+  </w:abstractNum>
+  <w:abstractNum w:abstractNumId="2">
+    <w:nsid w:val="62593455"/>
+    <w:multiLevelType w:val="hybridMultilevel"/>
+    <w:tmpl w:val="B45EECD2"/>
+    <w:lvl w:ilvl="0" w:tplc="300A0001">
+      <w:start w:val="1"/>
+      <w:numFmt w:val="bullet"/>
+      <w:lvlText w:val=""/>
+      <w:lvlJc w:val="left"/>
+      <w:pPr>
+        <w:ind w:left="720" w:hanging="360"/>
+      </w:pPr>
+      <w:rPr>
+        <w:rFonts w:ascii="Symbol" w:hAnsi="Symbol" w:hint="default"/>
+      </w:rPr>
+    </w:lvl>
+    <w:lvl w:ilvl="1" w:tplc="300A000B">
+      <w:start w:val="1"/>
+      <w:numFmt w:val="bullet"/>
+      <w:lvlText w:val=""/>
+      <w:lvlJc w:val="left"/>
+      <w:pPr>
+        <w:ind w:left="1440" w:hanging="360"/>
+      </w:pPr>
+      <w:rPr>
+        <w:rFonts w:ascii="Wingdings" w:hAnsi="Wingdings" w:hint="default"/>
+      </w:rPr>
+    </w:lvl>
+    <w:lvl w:ilvl="2" w:tplc="300A0005" w:tentative="1">
+      <w:start w:val="1"/>
+      <w:numFmt w:val="bullet"/>
+      <w:lvlText w:val=""/>
+      <w:lvlJc w:val="left"/>
+      <w:pPr>
+        <w:ind w:left="2160" w:hanging="360"/>
+      </w:pPr>
+      <w:rPr>
+        <w:rFonts w:ascii="Wingdings" w:hAnsi="Wingdings" w:hint="default"/>
+      </w:rPr>
+    </w:lvl>
+    <w:lvl w:ilvl="3" w:tplc="300A0001" w:tentative="1">
+      <w:start w:val="1"/>
+      <w:numFmt w:val="bullet"/>
+      <w:lvlText w:val=""/>
+      <w:lvlJc w:val="left"/>
+      <w:pPr>
+        <w:ind w:left="2880" w:hanging="360"/>
+      </w:pPr>
+      <w:rPr>
+        <w:rFonts w:ascii="Symbol" w:hAnsi="Symbol" w:hint="default"/>
+      </w:rPr>
+    </w:lvl>
+    <w:lvl w:ilvl="4" w:tplc="300A0003" w:tentative="1">
+      <w:start w:val="1"/>
+      <w:numFmt w:val="bullet"/>
+      <w:lvlText w:val="o"/>
+      <w:lvlJc w:val="left"/>
+      <w:pPr>
+        <w:ind w:left="3600" w:hanging="360"/>
+      </w:pPr>
+      <w:rPr>
+        <w:rFonts w:ascii="Courier New" w:hAnsi="Courier New" w:cs="Courier New" w:hint="default"/>
+      </w:rPr>
+    </w:lvl>
+    <w:lvl w:ilvl="5" w:tplc="300A0005" w:tentative="1">
+      <w:start w:val="1"/>
+      <w:numFmt w:val="bullet"/>
+      <w:lvlText w:val=""/>
+      <w:lvlJc w:val="left"/>
+      <w:pPr>
+        <w:ind w:left="4320" w:hanging="360"/>
+      </w:pPr>
+      <w:rPr>
+        <w:rFonts w:ascii="Wingdings" w:hAnsi="Wingdings" w:hint="default"/>
+      </w:rPr>
+    </w:lvl>
+    <w:lvl w:ilvl="6" w:tplc="300A0001" w:tentative="1">
+      <w:start w:val="1"/>
+      <w:numFmt w:val="bullet"/>
+      <w:lvlText w:val=""/>
+      <w:lvlJc w:val="left"/>
+      <w:pPr>
+        <w:ind w:left="5040" w:hanging="360"/>
+      </w:pPr>
+      <w:rPr>
+        <w:rFonts w:ascii="Symbol" w:hAnsi="Symbol" w:hint="default"/>
+      </w:rPr>
+    </w:lvl>
+    <w:lvl w:ilvl="7" w:tplc="300A0003" w:tentative="1">
+      <w:start w:val="1"/>
+      <w:numFmt w:val="bullet"/>
+      <w:lvlText w:val="o"/>
+      <w:lvlJc w:val="left"/>
+      <w:pPr>
+        <w:ind w:left="5760" w:hanging="360"/>
+      </w:pPr>
+      <w:rPr>
+        <w:rFonts w:ascii="Courier New" w:hAnsi="Courier New" w:cs="Courier New" w:hint="default"/>
+      </w:rPr>
+    </w:lvl>
+    <w:lvl w:ilvl="8" w:tplc="300A0005" w:tentative="1">
+      <w:start w:val="1"/>
+      <w:numFmt w:val="bullet"/>
+      <w:lvlText w:val=""/>
+      <w:lvlJc w:val="left"/>
+      <w:pPr>
+        <w:ind w:left="6480" w:hanging="360"/>
+      </w:pPr>
+      <w:rPr>
+        <w:rFonts w:ascii="Wingdings" w:hAnsi="Wingdings" w:hint="default"/>
+      </w:rPr>
+    </w:lvl>
+  </w:abstractNum>
+  <w:abstractNum w:abstractNumId="3">
     <w:nsid w:val="7F9B2D50"/>
     <w:multiLevelType w:val="hybridMultilevel"/>
     <w:tmpl w:val="46849374"/>
@@ -971,7 +1906,16 @@
     </w:lvl>
   </w:abstractNum>
   <w:num w:numId="1">
+    <w:abstractNumId w:val="3"/>
+  </w:num>
+  <w:num w:numId="2">
     <w:abstractNumId w:val="0"/>
+  </w:num>
+  <w:num w:numId="3">
+    <w:abstractNumId w:val="2"/>
+  </w:num>
+  <w:num w:numId="4">
+    <w:abstractNumId w:val="1"/>
   </w:num>
 </w:numbering>
 </file>

</xml_diff>